<commit_message>
Se agrega caso de prueba
</commit_message>
<xml_diff>
--- a/Soro-Laurenti/Preparacion de prueba/Lote de Prueba/Documentacion.docx
+++ b/Soro-Laurenti/Preparacion de prueba/Lote de Prueba/Documentacion.docx
@@ -1,6 +1,6 @@
 
 <file path=word/document.xml><?xml version="1.0" encoding="utf-8"?>
-<w:document xmlns:wpc="http://schemas.microsoft.com/office/word/2010/wordprocessingCanvas" xmlns:cx="http://schemas.microsoft.com/office/drawing/2014/chartex" xmlns:cx1="http://schemas.microsoft.com/office/drawing/2015/9/8/chartex" xmlns:mc="http://schemas.openxmlformats.org/markup-compatibility/2006" xmlns:o="urn:schemas-microsoft-com:office:office" xmlns:r="http://schemas.openxmlformats.org/officeDocument/2006/relationships" xmlns:m="http://schemas.openxmlformats.org/officeDocument/2006/math" xmlns:v="urn:schemas-microsoft-com:vml" xmlns:wp14="http://schemas.microsoft.com/office/word/2010/wordprocessingDrawing" xmlns:wp="http://schemas.openxmlformats.org/drawingml/2006/wordprocessingDrawing" xmlns:w10="urn:schemas-microsoft-com:office:word" xmlns:w="http://schemas.openxmlformats.org/wordprocessingml/2006/main" xmlns:w14="http://schemas.microsoft.com/office/word/2010/wordml" xmlns:w15="http://schemas.microsoft.com/office/word/2012/wordml" xmlns:w16se="http://schemas.microsoft.com/office/word/2015/wordml/symex" xmlns:wpg="http://schemas.microsoft.com/office/word/2010/wordprocessingGroup" xmlns:wpi="http://schemas.microsoft.com/office/word/2010/wordprocessingInk" xmlns:wne="http://schemas.microsoft.com/office/word/2006/wordml" xmlns:wps="http://schemas.microsoft.com/office/word/2010/wordprocessingShape" mc:Ignorable="w14 w15 w16se wp14">
+<w:document xmlns:wpc="http://schemas.microsoft.com/office/word/2010/wordprocessingCanvas" xmlns:cx="http://schemas.microsoft.com/office/drawing/2014/chartex" xmlns:cx1="http://schemas.microsoft.com/office/drawing/2015/9/8/chartex" xmlns:cx2="http://schemas.microsoft.com/office/drawing/2015/10/21/chartex" xmlns:cx3="http://schemas.microsoft.com/office/drawing/2016/5/9/chartex" xmlns:cx4="http://schemas.microsoft.com/office/drawing/2016/5/10/chartex" xmlns:cx5="http://schemas.microsoft.com/office/drawing/2016/5/11/chartex" xmlns:cx6="http://schemas.microsoft.com/office/drawing/2016/5/12/chartex" xmlns:cx7="http://schemas.microsoft.com/office/drawing/2016/5/13/chartex" xmlns:cx8="http://schemas.microsoft.com/office/drawing/2016/5/14/chartex" xmlns:mc="http://schemas.openxmlformats.org/markup-compatibility/2006" xmlns:aink="http://schemas.microsoft.com/office/drawing/2016/ink" xmlns:am3d="http://schemas.microsoft.com/office/drawing/2017/model3d" xmlns:o="urn:schemas-microsoft-com:office:office" xmlns:r="http://schemas.openxmlformats.org/officeDocument/2006/relationships" xmlns:m="http://schemas.openxmlformats.org/officeDocument/2006/math" xmlns:v="urn:schemas-microsoft-com:vml" xmlns:wp14="http://schemas.microsoft.com/office/word/2010/wordprocessingDrawing" xmlns:wp="http://schemas.openxmlformats.org/drawingml/2006/wordprocessingDrawing" xmlns:w10="urn:schemas-microsoft-com:office:word" xmlns:w="http://schemas.openxmlformats.org/wordprocessingml/2006/main" xmlns:w14="http://schemas.microsoft.com/office/word/2010/wordml" xmlns:w15="http://schemas.microsoft.com/office/word/2012/wordml" xmlns:w16cid="http://schemas.microsoft.com/office/word/2016/wordml/cid" xmlns:w16se="http://schemas.microsoft.com/office/word/2015/wordml/symex" xmlns:wpg="http://schemas.microsoft.com/office/word/2010/wordprocessingGroup" xmlns:wpi="http://schemas.microsoft.com/office/word/2010/wordprocessingInk" xmlns:wne="http://schemas.microsoft.com/office/word/2006/wordml" xmlns:wps="http://schemas.microsoft.com/office/word/2010/wordprocessingShape" mc:Ignorable="w14 w15 w16se w16cid wp14">
   <w:body>
     <w:p>
       <w:r>
@@ -23,7 +23,7 @@
     </w:p>
     <w:tbl>
       <w:tblPr>
-        <w:tblStyle w:val="Tablaconcuadrcula"/>
+        <w:tblStyle w:val="TableGrid"/>
         <w:tblpPr w:leftFromText="141" w:rightFromText="141" w:vertAnchor="text" w:horzAnchor="margin" w:tblpY="290"/>
         <w:tblW w:w="0" w:type="auto"/>
         <w:tblLook w:val="04A0" w:firstRow="1" w:lastRow="0" w:firstColumn="1" w:lastColumn="0" w:noHBand="0" w:noVBand="1"/>
@@ -78,8 +78,6 @@
             <w:r>
               <w:t>2 0 5 2</w:t>
             </w:r>
-            <w:bookmarkStart w:id="0" w:name="_GoBack"/>
-            <w:bookmarkEnd w:id="0"/>
           </w:p>
           <w:p>
             <w:r>
@@ -141,7 +139,7 @@
     </w:p>
     <w:tbl>
       <w:tblPr>
-        <w:tblStyle w:val="Tablaconcuadrcula"/>
+        <w:tblStyle w:val="TableGrid"/>
         <w:tblpPr w:leftFromText="141" w:rightFromText="141" w:vertAnchor="text" w:horzAnchor="margin" w:tblpY="290"/>
         <w:tblW w:w="0" w:type="auto"/>
         <w:tblLook w:val="04A0" w:firstRow="1" w:lastRow="0" w:firstColumn="1" w:lastColumn="0" w:noHBand="0" w:noVBand="1"/>
@@ -253,7 +251,7 @@
     </w:p>
     <w:tbl>
       <w:tblPr>
-        <w:tblStyle w:val="Tablaconcuadrcula"/>
+        <w:tblStyle w:val="TableGrid"/>
         <w:tblpPr w:leftFromText="141" w:rightFromText="141" w:vertAnchor="text" w:horzAnchor="margin" w:tblpY="290"/>
         <w:tblW w:w="0" w:type="auto"/>
         <w:tblLook w:val="04A0" w:firstRow="1" w:lastRow="0" w:firstColumn="1" w:lastColumn="0" w:noHBand="0" w:noVBand="1"/>
@@ -285,10 +283,7 @@
               <w:t>03-</w:t>
             </w:r>
             <w:r>
-              <w:t>2centrales1ciudad.</w:t>
-            </w:r>
-            <w:r>
-              <w:t>out</w:t>
+              <w:t>2centrales1ciudad.out</w:t>
             </w:r>
           </w:p>
         </w:tc>
@@ -375,7 +370,7 @@
     </w:p>
     <w:tbl>
       <w:tblPr>
-        <w:tblStyle w:val="Tablaconcuadrcula"/>
+        <w:tblStyle w:val="TableGrid"/>
         <w:tblpPr w:leftFromText="141" w:rightFromText="141" w:vertAnchor="text" w:horzAnchor="margin" w:tblpY="290"/>
         <w:tblW w:w="0" w:type="auto"/>
         <w:tblLook w:val="04A0" w:firstRow="1" w:lastRow="0" w:firstColumn="1" w:lastColumn="0" w:noHBand="0" w:noVBand="1"/>
@@ -401,10 +396,7 @@
           </w:tcPr>
           <w:p>
             <w:r>
-              <w:t>04-ciudadesAlineadas.</w:t>
-            </w:r>
-            <w:r>
-              <w:t>out</w:t>
+              <w:t>04-ciudadesAlineadas.out</w:t>
             </w:r>
           </w:p>
         </w:tc>
@@ -490,7 +482,7 @@
     </w:p>
     <w:tbl>
       <w:tblPr>
-        <w:tblStyle w:val="Tablaconcuadrcula"/>
+        <w:tblStyle w:val="TableGrid"/>
         <w:tblpPr w:leftFromText="141" w:rightFromText="141" w:vertAnchor="text" w:horzAnchor="margin" w:tblpY="290"/>
         <w:tblW w:w="0" w:type="auto"/>
         <w:tblLook w:val="04A0" w:firstRow="1" w:lastRow="0" w:firstColumn="1" w:lastColumn="0" w:noHBand="0" w:noVBand="1"/>
@@ -516,10 +508,7 @@
           </w:tcPr>
           <w:p>
             <w:r>
-              <w:t>05-todasCentrales.</w:t>
-            </w:r>
-            <w:r>
-              <w:t>out</w:t>
+              <w:t>05-todasCentrales.out</w:t>
             </w:r>
           </w:p>
         </w:tc>
@@ -607,7 +596,7 @@
     </w:p>
     <w:tbl>
       <w:tblPr>
-        <w:tblStyle w:val="Tablaconcuadrcula"/>
+        <w:tblStyle w:val="TableGrid"/>
         <w:tblpPr w:leftFromText="141" w:rightFromText="141" w:vertAnchor="text" w:horzAnchor="margin" w:tblpY="290"/>
         <w:tblW w:w="0" w:type="auto"/>
         <w:tblLook w:val="04A0" w:firstRow="1" w:lastRow="0" w:firstColumn="1" w:lastColumn="0" w:noHBand="0" w:noVBand="1"/>
@@ -633,10 +622,7 @@
           </w:tcPr>
           <w:p>
             <w:r>
-              <w:t>06-todasAunaCentral</w:t>
-            </w:r>
-            <w:r>
-              <w:t>.out</w:t>
+              <w:t>06-todasAunaCentral.out</w:t>
             </w:r>
           </w:p>
         </w:tc>
@@ -711,22 +697,23 @@
     <w:p/>
     <w:p/>
     <w:p/>
-    <w:p>
-      <w:r>
-        <w:lastRenderedPageBreak/>
+    <w:p/>
+    <w:p/>
+    <w:p>
+      <w:r>
         <w:t>Caso</w:t>
       </w:r>
       <w:r>
-        <w:t xml:space="preserve"> 07</w:t>
+        <w:t xml:space="preserve"> 0</w:t>
+      </w:r>
+      <w:r>
+        <w:t>7</w:t>
       </w:r>
       <w:r>
         <w:t>:</w:t>
       </w:r>
       <w:r>
-        <w:t xml:space="preserve"> caso de </w:t>
-      </w:r>
-      <w:r>
-        <w:t>estrés</w:t>
+        <w:t xml:space="preserve"> 2 centrales</w:t>
       </w:r>
     </w:p>
     <w:p>
@@ -734,12 +721,150 @@
         <w:t>Descripción:</w:t>
       </w:r>
       <w:r>
-        <w:t xml:space="preserve"> se prueba que el programa responda bien si todas las ciudades están conectadas entre sí con el mismo costo </w:t>
+        <w:t xml:space="preserve"> se prueba tome en cuenta ambas centrales para conectar las ciudades</w:t>
       </w:r>
     </w:p>
     <w:tbl>
       <w:tblPr>
-        <w:tblStyle w:val="Tablaconcuadrcula"/>
+        <w:tblStyle w:val="TableGrid"/>
+        <w:tblpPr w:leftFromText="141" w:rightFromText="141" w:vertAnchor="text" w:horzAnchor="margin" w:tblpY="290"/>
+        <w:tblW w:w="9016" w:type="dxa"/>
+        <w:tblLook w:val="04A0" w:firstRow="1" w:lastRow="0" w:firstColumn="1" w:lastColumn="0" w:noHBand="0" w:noVBand="1"/>
+      </w:tblPr>
+      <w:tblGrid>
+        <w:gridCol w:w="4508"/>
+        <w:gridCol w:w="4508"/>
+      </w:tblGrid>
+      <w:tr>
+        <w:tc>
+          <w:tcPr>
+            <w:tcW w:w="4508" w:type="dxa"/>
+          </w:tcPr>
+          <w:p>
+            <w:r>
+              <w:t>07</w:t>
+            </w:r>
+            <w:r>
+              <w:t>-</w:t>
+            </w:r>
+            <w:r>
+              <w:t>2centrales</w:t>
+            </w:r>
+            <w:r>
+              <w:t>.in</w:t>
+            </w:r>
+          </w:p>
+        </w:tc>
+        <w:tc>
+          <w:tcPr>
+            <w:tcW w:w="4508" w:type="dxa"/>
+          </w:tcPr>
+          <w:p>
+            <w:r>
+              <w:t>0</w:t>
+            </w:r>
+            <w:r>
+              <w:t>7</w:t>
+            </w:r>
+            <w:r>
+              <w:t>-</w:t>
+            </w:r>
+            <w:r>
+              <w:t>2centrales</w:t>
+            </w:r>
+            <w:r>
+              <w:t>.out</w:t>
+            </w:r>
+          </w:p>
+        </w:tc>
+      </w:tr>
+      <w:tr>
+        <w:tc>
+          <w:tcPr>
+            <w:tcW w:w="4508" w:type="dxa"/>
+          </w:tcPr>
+          <w:p>
+            <w:r>
+              <w:t>4 2</w:t>
+            </w:r>
+          </w:p>
+          <w:p>
+            <w:r>
+              <w:t>1 4</w:t>
+            </w:r>
+          </w:p>
+          <w:p>
+            <w:r>
+              <w:t>0 1</w:t>
+            </w:r>
+            <w:r>
+              <w:t xml:space="preserve"> 4 3</w:t>
+            </w:r>
+          </w:p>
+          <w:p>
+            <w:r>
+              <w:t>1</w:t>
+            </w:r>
+            <w:r>
+              <w:t xml:space="preserve"> 0 5 2</w:t>
+            </w:r>
+          </w:p>
+          <w:p>
+            <w:r>
+              <w:t>4 5 0 1</w:t>
+            </w:r>
+          </w:p>
+          <w:p>
+            <w:r>
+              <w:t>3 2 1 0</w:t>
+            </w:r>
+          </w:p>
+        </w:tc>
+        <w:tc>
+          <w:tcPr>
+            <w:tcW w:w="4508" w:type="dxa"/>
+          </w:tcPr>
+          <w:p>
+            <w:r>
+              <w:t>3</w:t>
+            </w:r>
+          </w:p>
+          <w:p>
+            <w:r>
+              <w:t>1 2</w:t>
+            </w:r>
+          </w:p>
+          <w:p>
+            <w:r>
+              <w:t>3 4</w:t>
+            </w:r>
+            <w:bookmarkStart w:id="0" w:name="_GoBack"/>
+            <w:bookmarkEnd w:id="0"/>
+          </w:p>
+        </w:tc>
+      </w:tr>
+    </w:tbl>
+    <w:p/>
+    <w:p/>
+    <w:p>
+      <w:r>
+        <w:t>Caso 0</w:t>
+      </w:r>
+      <w:r>
+        <w:t>8</w:t>
+      </w:r>
+      <w:r>
+        <w:t>: caso de estrés</w:t>
+      </w:r>
+    </w:p>
+    <w:p>
+      <w:r>
+        <w:t xml:space="preserve">Descripción: se prueba que el programa responda bien si todas las ciudades están conectadas entre sí con el mismo costo </w:t>
+      </w:r>
+    </w:p>
+    <w:tbl>
+      <w:tblPr>
+        <w:tblStyle w:val="TableGrid"/>
         <w:tblpPr w:leftFromText="141" w:rightFromText="141" w:vertAnchor="text" w:horzAnchor="margin" w:tblpY="290"/>
         <w:tblW w:w="0" w:type="auto"/>
         <w:tblLook w:val="04A0" w:firstRow="1" w:lastRow="0" w:firstColumn="1" w:lastColumn="0" w:noHBand="0" w:noVBand="1"/>
@@ -755,17 +880,26 @@
           </w:tcPr>
           <w:p>
             <w:r>
-              <w:t>07-estres100conexo.in</w:t>
-            </w:r>
-          </w:p>
-        </w:tc>
-        <w:tc>
-          <w:tcPr>
-            <w:tcW w:w="4508" w:type="dxa"/>
-          </w:tcPr>
-          <w:p>
-            <w:r>
-              <w:t>07-estres100conexo.in</w:t>
+              <w:t>08</w:t>
+            </w:r>
+            <w:r>
+              <w:t>-estres100conexo.in</w:t>
+            </w:r>
+          </w:p>
+        </w:tc>
+        <w:tc>
+          <w:tcPr>
+            <w:tcW w:w="4508" w:type="dxa"/>
+          </w:tcPr>
+          <w:p>
+            <w:r>
+              <w:t>0</w:t>
+            </w:r>
+            <w:r>
+              <w:t>8</w:t>
+            </w:r>
+            <w:r>
+              <w:t>-estres100conexo.in</w:t>
             </w:r>
           </w:p>
         </w:tc>
@@ -794,10 +928,7 @@
         <w:t>Caso</w:t>
       </w:r>
       <w:r>
-        <w:t xml:space="preserve"> 0</w:t>
-      </w:r>
-      <w:r>
-        <w:t>8</w:t>
+        <w:t xml:space="preserve"> 09</w:t>
       </w:r>
       <w:r>
         <w:t>:</w:t>
@@ -810,7 +941,7 @@
     </w:p>
     <w:tbl>
       <w:tblPr>
-        <w:tblStyle w:val="Tablaconcuadrcula"/>
+        <w:tblStyle w:val="TableGrid"/>
         <w:tblpPr w:leftFromText="141" w:rightFromText="141" w:vertAnchor="text" w:horzAnchor="margin" w:tblpY="290"/>
         <w:tblW w:w="0" w:type="auto"/>
         <w:tblLook w:val="04A0" w:firstRow="1" w:lastRow="0" w:firstColumn="1" w:lastColumn="0" w:noHBand="0" w:noVBand="1"/>
@@ -857,7 +988,7 @@
         <w:t>Caso</w:t>
       </w:r>
       <w:r>
-        <w:t xml:space="preserve"> 09</w:t>
+        <w:t xml:space="preserve"> 10</w:t>
       </w:r>
       <w:r>
         <w:t>:</w:t>
@@ -870,7 +1001,7 @@
     </w:p>
     <w:tbl>
       <w:tblPr>
-        <w:tblStyle w:val="Tablaconcuadrcula"/>
+        <w:tblStyle w:val="TableGrid"/>
         <w:tblpPr w:leftFromText="141" w:rightFromText="141" w:vertAnchor="text" w:horzAnchor="margin" w:tblpY="290"/>
         <w:tblW w:w="0" w:type="auto"/>
         <w:tblLook w:val="04A0" w:firstRow="1" w:lastRow="0" w:firstColumn="1" w:lastColumn="0" w:noHBand="0" w:noVBand="1"/>
@@ -914,10 +1045,11 @@
     <w:p/>
     <w:p>
       <w:r>
+        <w:lastRenderedPageBreak/>
         <w:t>Caso</w:t>
       </w:r>
       <w:r>
-        <w:t xml:space="preserve"> 10</w:t>
+        <w:t xml:space="preserve"> 11</w:t>
       </w:r>
       <w:r>
         <w:t>:</w:t>
@@ -930,67 +1062,7 @@
     </w:p>
     <w:tbl>
       <w:tblPr>
-        <w:tblStyle w:val="Tablaconcuadrcula"/>
-        <w:tblpPr w:leftFromText="141" w:rightFromText="141" w:vertAnchor="text" w:horzAnchor="margin" w:tblpY="290"/>
-        <w:tblW w:w="0" w:type="auto"/>
-        <w:tblLook w:val="04A0" w:firstRow="1" w:lastRow="0" w:firstColumn="1" w:lastColumn="0" w:noHBand="0" w:noVBand="1"/>
-      </w:tblPr>
-      <w:tblGrid>
-        <w:gridCol w:w="4508"/>
-        <w:gridCol w:w="4508"/>
-      </w:tblGrid>
-      <w:tr>
-        <w:tc>
-          <w:tcPr>
-            <w:tcW w:w="4508" w:type="dxa"/>
-          </w:tcPr>
-          <w:p/>
-        </w:tc>
-        <w:tc>
-          <w:tcPr>
-            <w:tcW w:w="4508" w:type="dxa"/>
-          </w:tcPr>
-          <w:p/>
-        </w:tc>
-      </w:tr>
-      <w:tr>
-        <w:tc>
-          <w:tcPr>
-            <w:tcW w:w="4508" w:type="dxa"/>
-          </w:tcPr>
-          <w:p/>
-        </w:tc>
-        <w:tc>
-          <w:tcPr>
-            <w:tcW w:w="4508" w:type="dxa"/>
-          </w:tcPr>
-          <w:p/>
-        </w:tc>
-      </w:tr>
-    </w:tbl>
-    <w:p/>
-    <w:p/>
-    <w:p/>
-    <w:p/>
-    <w:p>
-      <w:r>
-        <w:t>Caso</w:t>
-      </w:r>
-      <w:r>
-        <w:t xml:space="preserve"> 11</w:t>
-      </w:r>
-      <w:r>
-        <w:t>:</w:t>
-      </w:r>
-    </w:p>
-    <w:p>
-      <w:r>
-        <w:t>Descripción:</w:t>
-      </w:r>
-    </w:p>
-    <w:tbl>
-      <w:tblPr>
-        <w:tblStyle w:val="Tablaconcuadrcula"/>
+        <w:tblStyle w:val="TableGrid"/>
         <w:tblpPr w:leftFromText="141" w:rightFromText="141" w:vertAnchor="text" w:horzAnchor="margin" w:tblpY="290"/>
         <w:tblW w:w="0" w:type="auto"/>
         <w:tblLook w:val="04A0" w:firstRow="1" w:lastRow="0" w:firstColumn="1" w:lastColumn="0" w:noHBand="0" w:noVBand="1"/>
@@ -1042,7 +1114,7 @@
 </file>
 
 <file path=word/styles.xml><?xml version="1.0" encoding="utf-8"?>
-<w:styles xmlns:mc="http://schemas.openxmlformats.org/markup-compatibility/2006" xmlns:r="http://schemas.openxmlformats.org/officeDocument/2006/relationships" xmlns:w="http://schemas.openxmlformats.org/wordprocessingml/2006/main" xmlns:w14="http://schemas.microsoft.com/office/word/2010/wordml" xmlns:w15="http://schemas.microsoft.com/office/word/2012/wordml" xmlns:w16se="http://schemas.microsoft.com/office/word/2015/wordml/symex" mc:Ignorable="w14 w15 w16se">
+<w:styles xmlns:mc="http://schemas.openxmlformats.org/markup-compatibility/2006" xmlns:r="http://schemas.openxmlformats.org/officeDocument/2006/relationships" xmlns:w="http://schemas.openxmlformats.org/wordprocessingml/2006/main" xmlns:w14="http://schemas.microsoft.com/office/word/2010/wordml" xmlns:w15="http://schemas.microsoft.com/office/word/2012/wordml" xmlns:w16cid="http://schemas.microsoft.com/office/word/2016/wordml/cid" xmlns:w16se="http://schemas.microsoft.com/office/word/2015/wordml/symex" mc:Ignorable="w14 w15 w16se w16cid">
   <w:docDefaults>
     <w:rPrDefault>
       <w:rPr>
@@ -1058,7 +1130,7 @@
       </w:pPr>
     </w:pPrDefault>
   </w:docDefaults>
-  <w:latentStyles w:defLockedState="0" w:defUIPriority="99" w:defSemiHidden="0" w:defUnhideWhenUsed="0" w:defQFormat="0" w:count="371">
+  <w:latentStyles w:defLockedState="0" w:defUIPriority="99" w:defSemiHidden="0" w:defUnhideWhenUsed="0" w:defQFormat="0" w:count="375">
     <w:lsdException w:name="Normal" w:uiPriority="0" w:qFormat="1"/>
     <w:lsdException w:name="heading 1" w:uiPriority="9" w:qFormat="1"/>
     <w:lsdException w:name="heading 2" w:semiHidden="1" w:uiPriority="9" w:unhideWhenUsed="1" w:qFormat="1"/>
@@ -1164,7 +1236,6 @@
     <w:lsdException w:name="HTML Sample" w:semiHidden="1" w:unhideWhenUsed="1"/>
     <w:lsdException w:name="HTML Typewriter" w:semiHidden="1" w:unhideWhenUsed="1"/>
     <w:lsdException w:name="HTML Variable" w:semiHidden="1" w:unhideWhenUsed="1"/>
-    <w:lsdException w:name="Normal Table" w:semiHidden="1" w:unhideWhenUsed="1"/>
     <w:lsdException w:name="annotation subject" w:semiHidden="1" w:unhideWhenUsed="1"/>
     <w:lsdException w:name="No List" w:semiHidden="1" w:unhideWhenUsed="1"/>
     <w:lsdException w:name="Outline List 1" w:semiHidden="1" w:unhideWhenUsed="1"/>
@@ -1208,10 +1279,8 @@
     <w:lsdException w:name="Table Elegant" w:semiHidden="1" w:unhideWhenUsed="1"/>
     <w:lsdException w:name="Table Professional" w:semiHidden="1" w:unhideWhenUsed="1"/>
     <w:lsdException w:name="Table Subtle 1" w:semiHidden="1" w:unhideWhenUsed="1"/>
-    <w:lsdException w:name="Table Subtle 2" w:semiHidden="1" w:unhideWhenUsed="1"/>
     <w:lsdException w:name="Table Web 1" w:semiHidden="1" w:unhideWhenUsed="1"/>
     <w:lsdException w:name="Table Web 2" w:semiHidden="1" w:unhideWhenUsed="1"/>
-    <w:lsdException w:name="Table Web 3" w:semiHidden="1" w:unhideWhenUsed="1"/>
     <w:lsdException w:name="Balloon Text" w:semiHidden="1" w:unhideWhenUsed="1"/>
     <w:lsdException w:name="Table Grid" w:uiPriority="39"/>
     <w:lsdException w:name="Table Theme" w:semiHidden="1" w:unhideWhenUsed="1"/>
@@ -1430,18 +1499,22 @@
     <w:lsdException w:name="List Table 5 Dark Accent 6" w:uiPriority="50"/>
     <w:lsdException w:name="List Table 6 Colorful Accent 6" w:uiPriority="51"/>
     <w:lsdException w:name="List Table 7 Colorful Accent 6" w:uiPriority="52"/>
+    <w:lsdException w:name="Mention" w:semiHidden="1" w:unhideWhenUsed="1"/>
+    <w:lsdException w:name="Smart Hyperlink" w:semiHidden="1" w:unhideWhenUsed="1"/>
+    <w:lsdException w:name="Hashtag" w:semiHidden="1" w:unhideWhenUsed="1"/>
+    <w:lsdException w:name="Unresolved Mention" w:semiHidden="1" w:unhideWhenUsed="1"/>
   </w:latentStyles>
   <w:style w:type="paragraph" w:default="1" w:styleId="Normal">
     <w:name w:val="Normal"/>
     <w:qFormat/>
   </w:style>
-  <w:style w:type="character" w:default="1" w:styleId="Fuentedeprrafopredeter">
+  <w:style w:type="character" w:default="1" w:styleId="DefaultParagraphFont">
     <w:name w:val="Default Paragraph Font"/>
     <w:uiPriority w:val="1"/>
     <w:semiHidden/>
     <w:unhideWhenUsed/>
   </w:style>
-  <w:style w:type="table" w:default="1" w:styleId="Tablanormal">
+  <w:style w:type="table" w:default="1" w:styleId="TableNormal">
     <w:name w:val="Normal Table"/>
     <w:uiPriority w:val="99"/>
     <w:semiHidden/>
@@ -1456,15 +1529,15 @@
       </w:tblCellMar>
     </w:tblPr>
   </w:style>
-  <w:style w:type="numbering" w:default="1" w:styleId="Sinlista">
+  <w:style w:type="numbering" w:default="1" w:styleId="NoList">
     <w:name w:val="No List"/>
     <w:uiPriority w:val="99"/>
     <w:semiHidden/>
     <w:unhideWhenUsed/>
   </w:style>
-  <w:style w:type="table" w:styleId="Tablaconcuadrcula">
+  <w:style w:type="table" w:styleId="TableGrid">
     <w:name w:val="Table Grid"/>
-    <w:basedOn w:val="Tablanormal"/>
+    <w:basedOn w:val="TableNormal"/>
     <w:uiPriority w:val="39"/>
     <w:rsid w:val="003F6B3B"/>
     <w:pPr>

</xml_diff>